<commit_message>
adding current job and some small other tweaks
</commit_message>
<xml_diff>
--- a/app/resume/tonymamo.docx
+++ b/app/resume/tonymamo.docx
@@ -143,7 +143,7 @@
           <w:sz w:val="32"/>
           <w:szCs w:val="32"/>
         </w:rPr>
-        <w:t>UnitedHealth Group</w:t>
+        <w:t>Meridian Health</w:t>
       </w:r>
       <w:r>
         <w:rPr>
@@ -156,16 +156,14 @@
           <w:rFonts w:ascii="Tahoma" w:hAnsi="Tahoma" w:cs="Tahoma"/>
           <w:color w:val="595959" w:themeColor="text1" w:themeTint="A6"/>
         </w:rPr>
-        <w:t>Southfield, MI</w:t>
-      </w:r>
-      <w:bookmarkStart w:id="0" w:name="_GoBack"/>
-      <w:bookmarkEnd w:id="0"/>
-      <w:r>
-        <w:rPr>
-          <w:rFonts w:ascii="Tahoma" w:hAnsi="Tahoma" w:cs="Tahoma"/>
-          <w:color w:val="595959" w:themeColor="text1" w:themeTint="A6"/>
-        </w:rPr>
-        <w:t> +        <w:t>Detroit</w:t>
+      </w:r>
+      <w:r>
+        <w:rPr>
+          <w:rFonts w:ascii="Tahoma" w:hAnsi="Tahoma" w:cs="Tahoma"/>
+          <w:color w:val="595959" w:themeColor="text1" w:themeTint="A6"/>
+        </w:rPr>
+        <w:t>, MI  </w:t>
       </w:r>
       <w:r>
@@ -174,14 +172,13 @@
           <w:color w:val="595959" w:themeColor="text1" w:themeTint="A6"/>
         </w:rPr>
         <w:br/>
-        <w:t>Technical Lead, Senior Web Devel</w:t>
-      </w:r>
-      <w:r>
-        <w:rPr>
-          <w:rFonts w:ascii="Tahoma" w:hAnsi="Tahoma" w:cs="Tahoma"/>
-          <w:color w:val="595959" w:themeColor="text1" w:themeTint="A6"/>
-        </w:rPr>
-        <w:t xml:space="preserve">oper </w:t>
+      </w:r>
+      <w:r>
+        <w:rPr>
+          <w:rFonts w:ascii="Tahoma" w:hAnsi="Tahoma" w:cs="Tahoma"/>
+          <w:color w:val="595959" w:themeColor="text1" w:themeTint="A6"/>
+        </w:rPr>
+        <w:t xml:space="preserve">Software Engineer </w:t>
       </w:r>
       <w:r>
         <w:rPr>
@@ -189,27 +186,34 @@
           <w:color w:val="595959" w:themeColor="text1" w:themeTint="A6"/>
         </w:rPr>
         <w:br/>
-        <w:t>October 2011 to Present</w:t>
-      </w:r>
-    </w:p>
-    <w:p>
-      <w:pPr>
-        <w:widowControl w:val="0"/>
-        <w:autoSpaceDE w:val="0"/>
-        <w:autoSpaceDN w:val="0"/>
-        <w:adjustRightInd w:val="0"/>
-        <w:spacing w:after="240"/>
-        <w:rPr>
-          <w:rFonts w:ascii="Tahoma" w:hAnsi="Tahoma" w:cs="Tahoma"/>
-          <w:color w:val="595959" w:themeColor="text1" w:themeTint="A6"/>
-        </w:rPr>
-      </w:pPr>
-      <w:r>
-        <w:rPr>
-          <w:rFonts w:ascii="Tahoma" w:hAnsi="Tahoma" w:cs="Tahoma"/>
-          <w:color w:val="595959" w:themeColor="text1" w:themeTint="A6"/>
-        </w:rPr>
-        <w:t>Leverages technical expertise in Front-End Web Development as well as User Experience and Interface Design to provide support and resolve critical issues for team members. Experience includes creation and maintenance of single page websites to enterprise web applications with both internal and external clients using various languages, tools, and configurations. Gather requirements and specifications from product owners and provide estimates and create timelines for project management. Manage a team of developers, conduct interviews, and allocate resources to projects as needed to ensure delivery deadlines with clients. Also conduct code reviews and establish guidelines for entire HTML/CSS team and continue to enhance our processes and best practices. Use the latest and greatest techniques to create sites that are 100% responsive and gracefully degrade (or are progressively enhanced) to project requirements for cross browser/device compatibility. HTML5, CSS3, JS, Angular, and Adobe AEM used on a daily basis.</w:t>
+        <w:t>August 2015</w:t>
+      </w:r>
+      <w:r>
+        <w:rPr>
+          <w:rFonts w:ascii="Tahoma" w:hAnsi="Tahoma" w:cs="Tahoma"/>
+          <w:color w:val="595959" w:themeColor="text1" w:themeTint="A6"/>
+        </w:rPr>
+        <w:t xml:space="preserve"> to Present</w:t>
+      </w:r>
+    </w:p>
+    <w:p>
+      <w:pPr>
+        <w:widowControl w:val="0"/>
+        <w:autoSpaceDE w:val="0"/>
+        <w:autoSpaceDN w:val="0"/>
+        <w:adjustRightInd w:val="0"/>
+        <w:spacing w:after="240"/>
+        <w:rPr>
+          <w:rFonts w:ascii="Tahoma" w:hAnsi="Tahoma" w:cs="Tahoma"/>
+          <w:color w:val="595959" w:themeColor="text1" w:themeTint="A6"/>
+        </w:rPr>
+      </w:pPr>
+      <w:r>
+        <w:rPr>
+          <w:rFonts w:ascii="Tahoma" w:hAnsi="Tahoma" w:cs="Tahoma"/>
+          <w:color w:val="595959" w:themeColor="text1" w:themeTint="A6"/>
+        </w:rPr>
+        <w:t>Create scalable, maintainable, fully-responsive solutions for fast growing company using latest industry-standard libraries such as ReactJS, NodeJS, Webpack, Gulp, and more. Reengineered portal systems as a Single Page Application model with RESTful services to improve user experience and reduce data errors and calls to Support team. Wrote SASS framework of themable components and utilities to quickly prototype and develop various page elements and views, tied in with custom ReactJS components for use in multiple projects. Served as sole User Experience and User Interface Designer for largest project in the company, enforcing style and functionality guidelines to maintain consistency. Helped implement Agile methodolgy and distinguish separation of concerns regarding Presentation, Business, Data, and Interaction layers. Wrote documentation regarding Front-End best practices as well as usage guides for implementing SASS framework and React components.</w:t>
       </w:r>
     </w:p>
     <w:p>
@@ -231,6 +235,95 @@
           <w:sz w:val="32"/>
           <w:szCs w:val="32"/>
         </w:rPr>
+        <w:t>UnitedHealth Group</w:t>
+      </w:r>
+      <w:r>
+        <w:rPr>
+          <w:rFonts w:ascii="Times" w:hAnsi="Times" w:cs="Times"/>
+        </w:rPr>
+        <w:br/>
+      </w:r>
+      <w:r>
+        <w:rPr>
+          <w:rFonts w:ascii="Tahoma" w:hAnsi="Tahoma" w:cs="Tahoma"/>
+          <w:color w:val="595959" w:themeColor="text1" w:themeTint="A6"/>
+        </w:rPr>
+        <w:t>Southfield, MI +</w:t>
+      </w:r>
+      <w:r>
+        <w:rPr>
+          <w:rFonts w:ascii="Tahoma" w:hAnsi="Tahoma" w:cs="Tahoma"/>
+          <w:color w:val="595959" w:themeColor="text1" w:themeTint="A6"/>
+        </w:rPr>
+        <w:br/>
+        <w:t xml:space="preserve">Technical Lead, Senior Web Developer </w:t>
+      </w:r>
+      <w:r>
+        <w:rPr>
+          <w:rFonts w:ascii="Tahoma" w:hAnsi="Tahoma" w:cs="Tahoma"/>
+          <w:color w:val="595959" w:themeColor="text1" w:themeTint="A6"/>
+        </w:rPr>
+        <w:br/>
+        <w:t xml:space="preserve">October 2011 to </w:t>
+      </w:r>
+      <w:r>
+        <w:rPr>
+          <w:rFonts w:ascii="Tahoma" w:hAnsi="Tahoma" w:cs="Tahoma"/>
+          <w:color w:val="595959" w:themeColor="text1" w:themeTint="A6"/>
+        </w:rPr>
+        <w:t>August 2015</w:t>
+      </w:r>
+      <w:bookmarkStart w:id="0" w:name="_GoBack"/>
+      <w:bookmarkEnd w:id="0"/>
+    </w:p>
+    <w:p>
+      <w:pPr>
+        <w:widowControl w:val="0"/>
+        <w:autoSpaceDE w:val="0"/>
+        <w:autoSpaceDN w:val="0"/>
+        <w:adjustRightInd w:val="0"/>
+        <w:spacing w:after="240"/>
+        <w:rPr>
+          <w:rFonts w:ascii="Tahoma" w:hAnsi="Tahoma" w:cs="Tahoma"/>
+          <w:color w:val="595959" w:themeColor="text1" w:themeTint="A6"/>
+        </w:rPr>
+      </w:pPr>
+      <w:r>
+        <w:rPr>
+          <w:rFonts w:ascii="Tahoma" w:hAnsi="Tahoma" w:cs="Tahoma"/>
+          <w:color w:val="595959" w:themeColor="text1" w:themeTint="A6"/>
+        </w:rPr>
+        <w:t xml:space="preserve">Leverages technical expertise in Front-End Web Development as well as User Experience and Interface Design to provide support and resolve critical issues for team members. Experience includes creation and maintenance of single page websites to enterprise web applications with both internal and external clients using various languages, tools, and configurations. Gather requirements and specifications from product owners and provide estimates and create timelines for project management. Manage a team of developers, conduct interviews, and </w:t>
+      </w:r>
+      <w:r>
+        <w:rPr>
+          <w:rFonts w:ascii="Tahoma" w:hAnsi="Tahoma" w:cs="Tahoma"/>
+          <w:color w:val="595959" w:themeColor="text1" w:themeTint="A6"/>
+        </w:rPr>
+        <w:lastRenderedPageBreak/>
+        <w:t>allocate resources to projects as needed to ensure delivery deadlines with clients. Also conduct code reviews and establish guidelines for entire HTML/CSS team and continue to enhance our processes and best practices. Use the latest and greatest techniques to create sites that are 100% responsive and gracefully degrade (or are progressively enhanced) to project requirements for cross browser/device compatibility. HTML5, CSS3, JS, Angular, and Adobe AEM used on a daily basis.</w:t>
+      </w:r>
+    </w:p>
+    <w:p>
+      <w:pPr>
+        <w:widowControl w:val="0"/>
+        <w:autoSpaceDE w:val="0"/>
+        <w:autoSpaceDN w:val="0"/>
+        <w:adjustRightInd w:val="0"/>
+        <w:spacing w:after="240"/>
+        <w:rPr>
+          <w:rFonts w:ascii="Tahoma" w:hAnsi="Tahoma" w:cs="Tahoma"/>
+          <w:color w:val="595959" w:themeColor="text1" w:themeTint="A6"/>
+        </w:rPr>
+      </w:pPr>
+      <w:r>
+        <w:rPr>
+          <w:rFonts w:ascii="Rockwell" w:hAnsi="Rockwell" w:cs="Times"/>
+          <w:color w:val="4B4B4B"/>
+          <w:sz w:val="32"/>
+          <w:szCs w:val="32"/>
+        </w:rPr>
         <w:t>Tony Mamo - Freelance</w:t>
       </w:r>
       <w:r>
@@ -296,40 +389,7 @@
           <w:rFonts w:ascii="Tahoma" w:hAnsi="Tahoma" w:cs="Tahoma"/>
           <w:color w:val="595959" w:themeColor="text1" w:themeTint="A6"/>
         </w:rPr>
-        <w:t xml:space="preserve">clients, from small, local businesses to startups and international companies. Created and updated branding and identity material, set up content management systems, provided art direction, and conducted maintenance. Gathered project requirements and educated clients on successful strategies for their business based on market research. </w:t>
-      </w:r>
-      <w:proofErr w:type="gramStart"/>
-      <w:r>
-        <w:rPr>
-          <w:rFonts w:ascii="Tahoma" w:hAnsi="Tahoma" w:cs="Tahoma"/>
-          <w:color w:val="595959" w:themeColor="text1" w:themeTint="A6"/>
-        </w:rPr>
-        <w:t xml:space="preserve">Advised companies on how quality design and </w:t>
-      </w:r>
-      <w:proofErr w:type="spellStart"/>
-      <w:r>
-        <w:rPr>
-          <w:rFonts w:ascii="Tahoma" w:hAnsi="Tahoma" w:cs="Tahoma"/>
-          <w:color w:val="595959" w:themeColor="text1" w:themeTint="A6"/>
-        </w:rPr>
-        <w:lastRenderedPageBreak/>
-        <w:t>performant</w:t>
-      </w:r>
-      <w:proofErr w:type="spellEnd"/>
-      <w:r>
-        <w:rPr>
-          <w:rFonts w:ascii="Tahoma" w:hAnsi="Tahoma" w:cs="Tahoma"/>
-          <w:color w:val="595959" w:themeColor="text1" w:themeTint="A6"/>
-        </w:rPr>
-        <w:t xml:space="preserve"> websites with meaningful content could improve or grow their business.</w:t>
-      </w:r>
-      <w:proofErr w:type="gramEnd"/>
-      <w:r>
-        <w:rPr>
-          <w:rFonts w:ascii="Tahoma" w:hAnsi="Tahoma" w:cs="Tahoma"/>
-          <w:color w:val="595959" w:themeColor="text1" w:themeTint="A6"/>
-        </w:rPr>
-        <w:t xml:space="preserve"> Ran all aspects of freelance business including marketing, networking, proposals, contracts, invoicing, project bidding, and client meetings.</w:t>
+        <w:t>clients, from small, local businesses to startups and international companies. Created and updated branding and identity material, set up content management systems, provided art direction, and conducted maintenance. Gathered project requirements and educated clients on successful strategies for their business based on market research. Advised companies on how quality design and performant websites with meaningful content could improve or grow their business. Ran all aspects of freelance business including marketing, networking, proposals, contracts, invoicing, project bidding, and client meetings.</w:t>
       </w:r>
     </w:p>
     <w:p>
@@ -464,32 +524,7 @@
           <w:rFonts w:ascii="Tahoma" w:hAnsi="Tahoma" w:cs="Tahoma"/>
           <w:color w:val="595959" w:themeColor="text1" w:themeTint="A6"/>
         </w:rPr>
-        <w:t xml:space="preserve">Took large, enterprise-sized website and conducted a major refactor in spare time over the course of two weeks. Went from seven templates down to three, and reduced CSS files from over 8,000 lines to just 3,000. Broke up CSS in to LESS partials for easier maintenance, and refactored out any specificity issues, eliminating </w:t>
-      </w:r>
-      <w:proofErr w:type="gramStart"/>
-      <w:r>
-        <w:rPr>
-          <w:rFonts w:ascii="Tahoma" w:hAnsi="Tahoma" w:cs="Tahoma"/>
-          <w:color w:val="595959" w:themeColor="text1" w:themeTint="A6"/>
-        </w:rPr>
-        <w:t>all !</w:t>
-      </w:r>
-      <w:proofErr w:type="spellStart"/>
-      <w:r>
-        <w:rPr>
-          <w:rFonts w:ascii="Tahoma" w:hAnsi="Tahoma" w:cs="Tahoma"/>
-          <w:color w:val="595959" w:themeColor="text1" w:themeTint="A6"/>
-        </w:rPr>
-        <w:t>importants</w:t>
-      </w:r>
-      <w:proofErr w:type="spellEnd"/>
-      <w:proofErr w:type="gramEnd"/>
-      <w:r>
-        <w:rPr>
-          <w:rFonts w:ascii="Tahoma" w:hAnsi="Tahoma" w:cs="Tahoma"/>
-          <w:color w:val="595959" w:themeColor="text1" w:themeTint="A6"/>
-        </w:rPr>
-        <w:t xml:space="preserve"> and overly specified selectors.</w:t>
+        <w:t>Took large, enterprise-sized website and conducted a major refactor in spare time over the course of two weeks. Went from seven templates down to three, and reduced CSS files from over 8,000 lines to just 3,000. Broke up CSS in to LESS partials for easier maintenance, and refactored out any specificity issues, eliminating all !importants and overly specified selectors.</w:t>
       </w:r>
     </w:p>
     <w:p>
@@ -561,39 +596,7 @@
           <w:rFonts w:ascii="Tahoma" w:hAnsi="Tahoma" w:cs="Tahoma"/>
           <w:color w:val="595959" w:themeColor="text1" w:themeTint="A6"/>
         </w:rPr>
-        <w:t xml:space="preserve">Worked on enterprise site for almost three years, starting with a proof of concept and demos to pitch to potential clients, and eventually building out the templates and components that would later be used by over 20 different teams. Only developer to continuously be involved with the project from initial conception to production, ultimately serving as a project </w:t>
-      </w:r>
-      <w:proofErr w:type="gramStart"/>
-      <w:r>
-        <w:rPr>
-          <w:rFonts w:ascii="Tahoma" w:hAnsi="Tahoma" w:cs="Tahoma"/>
-          <w:color w:val="595959" w:themeColor="text1" w:themeTint="A6"/>
-        </w:rPr>
-        <w:t>lead</w:t>
-      </w:r>
-      <w:proofErr w:type="gramEnd"/>
-      <w:r>
-        <w:rPr>
-          <w:rFonts w:ascii="Tahoma" w:hAnsi="Tahoma" w:cs="Tahoma"/>
-          <w:color w:val="595959" w:themeColor="text1" w:themeTint="A6"/>
-        </w:rPr>
-        <w:t xml:space="preserve"> on three different </w:t>
-      </w:r>
-      <w:proofErr w:type="spellStart"/>
-      <w:r>
-        <w:rPr>
-          <w:rFonts w:ascii="Tahoma" w:hAnsi="Tahoma" w:cs="Tahoma"/>
-          <w:color w:val="595959" w:themeColor="text1" w:themeTint="A6"/>
-        </w:rPr>
-        <w:t>workstreams</w:t>
-      </w:r>
-      <w:proofErr w:type="spellEnd"/>
-      <w:r>
-        <w:rPr>
-          <w:rFonts w:ascii="Tahoma" w:hAnsi="Tahoma" w:cs="Tahoma"/>
-          <w:color w:val="595959" w:themeColor="text1" w:themeTint="A6"/>
-        </w:rPr>
-        <w:t xml:space="preserve"> (simultaneously) all working on a part of the greater project.</w:t>
+        <w:t>Worked on enterprise site for almost three years, starting with a proof of concept and demos to pitch to potential clients, and eventually building out the templates and components that would later be used by over 20 different teams. Only developer to continuously be involved with the project from initial conception to production, ultimately serving as a project lead on three different workstreams (simultaneously) all working on a part of the greater project.</w:t>
       </w:r>
     </w:p>
     <w:p>
@@ -731,53 +734,12 @@
           <w:color w:val="595959" w:themeColor="text1" w:themeTint="A6"/>
         </w:rPr>
       </w:pPr>
-      <w:proofErr w:type="spellStart"/>
-      <w:r>
-        <w:rPr>
-          <w:rFonts w:ascii="Tahoma" w:hAnsi="Tahoma" w:cs="Tahoma"/>
-          <w:color w:val="595959" w:themeColor="text1" w:themeTint="A6"/>
-        </w:rPr>
-        <w:t>Javascript</w:t>
-      </w:r>
-      <w:proofErr w:type="spellEnd"/>
-      <w:r>
-        <w:rPr>
-          <w:rFonts w:ascii="Tahoma" w:hAnsi="Tahoma" w:cs="Tahoma"/>
-          <w:color w:val="595959" w:themeColor="text1" w:themeTint="A6"/>
-        </w:rPr>
-        <w:t xml:space="preserve"> (</w:t>
-      </w:r>
-      <w:proofErr w:type="spellStart"/>
-      <w:r>
-        <w:rPr>
-          <w:rFonts w:ascii="Tahoma" w:hAnsi="Tahoma" w:cs="Tahoma"/>
-          <w:color w:val="595959" w:themeColor="text1" w:themeTint="A6"/>
-        </w:rPr>
-        <w:t>jQuery</w:t>
-      </w:r>
-      <w:proofErr w:type="spellEnd"/>
-      <w:r>
-        <w:rPr>
-          <w:rFonts w:ascii="Tahoma" w:hAnsi="Tahoma" w:cs="Tahoma"/>
-          <w:color w:val="595959" w:themeColor="text1" w:themeTint="A6"/>
-        </w:rPr>
-        <w:t xml:space="preserve"> &amp; </w:t>
-      </w:r>
-      <w:proofErr w:type="spellStart"/>
-      <w:r>
-        <w:rPr>
-          <w:rFonts w:ascii="Tahoma" w:hAnsi="Tahoma" w:cs="Tahoma"/>
-          <w:color w:val="595959" w:themeColor="text1" w:themeTint="A6"/>
-        </w:rPr>
-        <w:t>AngularJS</w:t>
-      </w:r>
-      <w:proofErr w:type="spellEnd"/>
-      <w:r>
-        <w:rPr>
-          <w:rFonts w:ascii="Tahoma" w:hAnsi="Tahoma" w:cs="Tahoma"/>
-          <w:color w:val="595959" w:themeColor="text1" w:themeTint="A6"/>
-        </w:rPr>
-        <w:t>)</w:t>
+      <w:r>
+        <w:rPr>
+          <w:rFonts w:ascii="Tahoma" w:hAnsi="Tahoma" w:cs="Tahoma"/>
+          <w:color w:val="595959" w:themeColor="text1" w:themeTint="A6"/>
+        </w:rPr>
+        <w:t>Javascript (jQuery &amp; AngularJS)</w:t>
       </w:r>
     </w:p>
     <w:p>
@@ -852,23 +814,7 @@
           <w:rFonts w:ascii="Tahoma" w:hAnsi="Tahoma" w:cs="Tahoma"/>
           <w:color w:val="595959" w:themeColor="text1" w:themeTint="A6"/>
         </w:rPr>
-        <w:t>Version Control (</w:t>
-      </w:r>
-      <w:proofErr w:type="spellStart"/>
-      <w:r>
-        <w:rPr>
-          <w:rFonts w:ascii="Tahoma" w:hAnsi="Tahoma" w:cs="Tahoma"/>
-          <w:color w:val="595959" w:themeColor="text1" w:themeTint="A6"/>
-        </w:rPr>
-        <w:t>Git</w:t>
-      </w:r>
-      <w:proofErr w:type="spellEnd"/>
-      <w:r>
-        <w:rPr>
-          <w:rFonts w:ascii="Tahoma" w:hAnsi="Tahoma" w:cs="Tahoma"/>
-          <w:color w:val="595959" w:themeColor="text1" w:themeTint="A6"/>
-        </w:rPr>
-        <w:t xml:space="preserve"> &amp; SVN)</w:t>
+        <w:t>Version Control (Git &amp; SVN)</w:t>
       </w:r>
     </w:p>
     <w:p>
@@ -2117,6 +2063,7 @@
   <w:style w:type="character" w:default="1" w:styleId="DefaultParagraphFont">
     <w:name w:val="Default Paragraph Font"/>
     <w:uiPriority w:val="1"/>
+    <w:semiHidden/>
     <w:unhideWhenUsed/>
   </w:style>
   <w:style w:type="table" w:default="1" w:styleId="TableNormal">
@@ -2351,6 +2298,7 @@
   <w:style w:type="character" w:default="1" w:styleId="DefaultParagraphFont">
     <w:name w:val="Default Paragraph Font"/>
     <w:uiPriority w:val="1"/>
+    <w:semiHidden/>
     <w:unhideWhenUsed/>
   </w:style>
   <w:style w:type="table" w:default="1" w:styleId="TableNormal">

</xml_diff>

<commit_message>
change tense of wording
</commit_message>
<xml_diff>
--- a/app/resume/tonymamo.docx
+++ b/app/resume/tonymamo.docx
@@ -274,27 +274,34 @@
         </w:rPr>
         <w:t>August 2015</w:t>
       </w:r>
+    </w:p>
+    <w:p>
+      <w:pPr>
+        <w:widowControl w:val="0"/>
+        <w:autoSpaceDE w:val="0"/>
+        <w:autoSpaceDN w:val="0"/>
+        <w:adjustRightInd w:val="0"/>
+        <w:spacing w:after="240"/>
+        <w:rPr>
+          <w:rFonts w:ascii="Tahoma" w:hAnsi="Tahoma" w:cs="Tahoma"/>
+          <w:color w:val="595959" w:themeColor="text1" w:themeTint="A6"/>
+        </w:rPr>
+      </w:pPr>
+      <w:r>
+        <w:rPr>
+          <w:rFonts w:ascii="Tahoma" w:hAnsi="Tahoma" w:cs="Tahoma"/>
+          <w:color w:val="595959" w:themeColor="text1" w:themeTint="A6"/>
+        </w:rPr>
+        <w:t>Leveraged</w:t>
+      </w:r>
       <w:bookmarkStart w:id="0" w:name="_GoBack"/>
       <w:bookmarkEnd w:id="0"/>
-    </w:p>
-    <w:p>
-      <w:pPr>
-        <w:widowControl w:val="0"/>
-        <w:autoSpaceDE w:val="0"/>
-        <w:autoSpaceDN w:val="0"/>
-        <w:adjustRightInd w:val="0"/>
-        <w:spacing w:after="240"/>
-        <w:rPr>
-          <w:rFonts w:ascii="Tahoma" w:hAnsi="Tahoma" w:cs="Tahoma"/>
-          <w:color w:val="595959" w:themeColor="text1" w:themeTint="A6"/>
-        </w:rPr>
-      </w:pPr>
-      <w:r>
-        <w:rPr>
-          <w:rFonts w:ascii="Tahoma" w:hAnsi="Tahoma" w:cs="Tahoma"/>
-          <w:color w:val="595959" w:themeColor="text1" w:themeTint="A6"/>
-        </w:rPr>
-        <w:t xml:space="preserve">Leverages technical expertise in Front-End Web Development as well as User Experience and Interface Design to provide support and resolve critical issues for team members. Experience includes creation and maintenance of single page websites to enterprise web applications with both internal and external clients using various languages, tools, and configurations. Gather requirements and specifications from product owners and provide estimates and create timelines for project management. Manage a team of developers, conduct interviews, and </w:t>
+      <w:r>
+        <w:rPr>
+          <w:rFonts w:ascii="Tahoma" w:hAnsi="Tahoma" w:cs="Tahoma"/>
+          <w:color w:val="595959" w:themeColor="text1" w:themeTint="A6"/>
+        </w:rPr>
+        <w:t xml:space="preserve"> technical expertise in Front-End Web Development as well as User Experience and Interface Design to provide support and resolve critical issues for team members. Experience includes creation and maintenance of single page websites to enterprise web applications with both internal and external clients using various languages, tools, and configurations. Gather requirements and specifications from product owners and provide estimates and create timelines for project management. Manage a team of developers, conduct interviews, and </w:t>
       </w:r>
       <w:r>
         <w:rPr>

</xml_diff>